<commit_message>
Module 3 CTA files for uplaoding including images.
</commit_message>
<xml_diff>
--- a/Module 1 Critical Thinking Assignment Calculator.docx
+++ b/Module 1 Critical Thinking Assignment Calculator.docx
@@ -662,7 +662,7 @@
           <w:szCs w:val="32"/>
         </w:rPr>
         <w:drawing>
-          <wp:inline distT="0" distB="0" distL="0" distR="0" wp14:anchorId="4D19CF84" wp14:editId="1DF95965">
+          <wp:inline distT="0" distB="0" distL="0" distR="0" wp14:anchorId="4D19CF84" wp14:editId="74837362">
             <wp:extent cx="2761488" cy="3148229"/>
             <wp:effectExtent l="0" t="0" r="1270" b="0"/>
             <wp:docPr id="931410416" name="Picture 1" descr="A screenshot of a calculator&#10;&#10;AI-generated content may be incorrect."/>
@@ -720,7 +720,7 @@
           <w:szCs w:val="32"/>
         </w:rPr>
         <w:drawing>
-          <wp:inline distT="0" distB="0" distL="0" distR="0" wp14:anchorId="5F0C9578" wp14:editId="061CE7E8">
+          <wp:inline distT="0" distB="0" distL="0" distR="0" wp14:anchorId="5F0C9578" wp14:editId="25381B7E">
             <wp:extent cx="2699173" cy="3136392"/>
             <wp:effectExtent l="0" t="0" r="6350" b="6985"/>
             <wp:docPr id="935680343" name="Picture 2" descr="A screenshot of a cell phone&#10;&#10;AI-generated content may be incorrect."/>
@@ -778,7 +778,7 @@
           <w:szCs w:val="32"/>
         </w:rPr>
         <w:drawing>
-          <wp:inline distT="0" distB="0" distL="0" distR="0" wp14:anchorId="1E075688" wp14:editId="2BF23661">
+          <wp:inline distT="0" distB="0" distL="0" distR="0" wp14:anchorId="1E075688" wp14:editId="4FEBD430">
             <wp:extent cx="2806700" cy="3161700"/>
             <wp:effectExtent l="0" t="0" r="0" b="635"/>
             <wp:docPr id="1108014808" name="Picture 3" descr="A screenshot of a calculator&#10;&#10;AI-generated content may be incorrect."/>
@@ -836,7 +836,7 @@
           <w:szCs w:val="32"/>
         </w:rPr>
         <w:drawing>
-          <wp:inline distT="0" distB="0" distL="0" distR="0" wp14:anchorId="022E7AE9" wp14:editId="6E541D3A">
+          <wp:inline distT="0" distB="0" distL="0" distR="0" wp14:anchorId="022E7AE9" wp14:editId="574D6A17">
             <wp:extent cx="2654811" cy="3163824"/>
             <wp:effectExtent l="0" t="0" r="0" b="0"/>
             <wp:docPr id="487016379" name="Picture 4" descr="A screenshot of a cell phone&#10;&#10;AI-generated content may be incorrect."/>
@@ -1040,6 +1040,55 @@
       <w:pPr>
         <w:ind w:right="-1260"/>
       </w:pPr>
+      <w:r>
+        <w:rPr>
+          <w:rFonts w:ascii="Times New Roman" w:eastAsia="DengXian" w:hAnsi="Times New Roman" w:cs="Times New Roman"/>
+          <w:noProof/>
+          <w:sz w:val="36"/>
+          <w:szCs w:val="36"/>
+        </w:rPr>
+        <w:drawing>
+          <wp:inline distT="0" distB="0" distL="0" distR="0" wp14:anchorId="6385F5BE" wp14:editId="64882DAE">
+            <wp:extent cx="5861050" cy="2057400"/>
+            <wp:effectExtent l="0" t="0" r="6350" b="0"/>
+            <wp:docPr id="1203428068" name="Picture 1" descr="A screenshot of a computer&#10;&#10;AI-generated content may be incorrect."/>
+            <wp:cNvGraphicFramePr>
+              <a:graphicFrameLocks xmlns:a="http://schemas.openxmlformats.org/drawingml/2006/main" noChangeAspect="1"/>
+            </wp:cNvGraphicFramePr>
+            <a:graphic xmlns:a="http://schemas.openxmlformats.org/drawingml/2006/main">
+              <a:graphicData uri="http://schemas.openxmlformats.org/drawingml/2006/picture">
+                <pic:pic xmlns:pic="http://schemas.openxmlformats.org/drawingml/2006/picture">
+                  <pic:nvPicPr>
+                    <pic:cNvPr id="1203428068" name="Picture 1" descr="A screenshot of a computer&#10;&#10;AI-generated content may be incorrect."/>
+                    <pic:cNvPicPr/>
+                  </pic:nvPicPr>
+                  <pic:blipFill>
+                    <a:blip r:embed="rId10" cstate="print">
+                      <a:extLst>
+                        <a:ext uri="{28A0092B-C50C-407E-A947-70E740481C1C}">
+                          <a14:useLocalDpi xmlns:a14="http://schemas.microsoft.com/office/drawing/2010/main" val="0"/>
+                        </a:ext>
+                      </a:extLst>
+                    </a:blip>
+                    <a:stretch>
+                      <a:fillRect/>
+                    </a:stretch>
+                  </pic:blipFill>
+                  <pic:spPr>
+                    <a:xfrm>
+                      <a:off x="0" y="0"/>
+                      <a:ext cx="5880878" cy="2064360"/>
+                    </a:xfrm>
+                    <a:prstGeom prst="rect">
+                      <a:avLst/>
+                    </a:prstGeom>
+                  </pic:spPr>
+                </pic:pic>
+              </a:graphicData>
+            </a:graphic>
+          </wp:inline>
+        </w:drawing>
+      </w:r>
     </w:p>
     <w:sectPr>
       <w:pgSz w:w="12240" w:h="15840"/>

</xml_diff>